<commit_message>
fix: refactor circulation placeholders
</commit_message>
<xml_diff>
--- a/document-merge-service/templatefiles/de-amtsbericht.docx
+++ b/document-merge-service/templatefiles/de-amtsbericht.docx
@@ -7,14 +7,13 @@
         <w:tblW w:w="9209" w:type="dxa"/>
         <w:jc w:val="left"/>
         <w:tblInd w:w="0" w:type="dxa"/>
-        <w:tblBorders/>
         <w:tblCellMar>
           <w:top w:w="0" w:type="dxa"/>
           <w:left w:w="70" w:type="dxa"/>
           <w:bottom w:w="0" w:type="dxa"/>
           <w:right w:w="70" w:type="dxa"/>
         </w:tblCellMar>
-        <w:tblLook w:noVBand="0" w:val="0000" w:noHBand="0" w:lastColumn="0" w:firstColumn="0" w:lastRow="0" w:firstRow="0"/>
+        <w:tblLook w:val="0000" w:noVBand="0" w:noHBand="0" w:lastColumn="0" w:firstColumn="0" w:lastRow="0" w:firstRow="0"/>
       </w:tblPr>
       <w:tblGrid>
         <w:gridCol w:w="5541"/>
@@ -44,7 +43,7 @@
               <w:rPr/>
               <w:fldChar w:fldCharType="separate"/>
             </w:r>
-            <w:bookmarkStart w:id="0" w:name="__Fieldmark__1_4138807664"/>
+            <w:bookmarkStart w:id="0" w:name="Bookmark"/>
             <w:r>
               <w:rPr/>
             </w:r>
@@ -55,15 +54,19 @@
               <w:rPr/>
               <w:fldChar w:fldCharType="end"/>
             </w:r>
-            <w:bookmarkStart w:id="1" w:name="__Fieldmark__867_4025919040"/>
-            <w:bookmarkStart w:id="2" w:name="__Fieldmark__841_67352319"/>
-            <w:bookmarkStart w:id="3" w:name="__Fieldmark__46617_3821148002"/>
-            <w:bookmarkStart w:id="4" w:name="__Fieldmark__1_3171405555"/>
+            <w:bookmarkStart w:id="1" w:name="__Fieldmark__1_4138807664"/>
+            <w:bookmarkStart w:id="2" w:name="__Fieldmark__867_4025919040"/>
+            <w:bookmarkStart w:id="3" w:name="__Fieldmark__841_67352319"/>
+            <w:bookmarkStart w:id="4" w:name="__Fieldmark__46617_3821148002"/>
+            <w:bookmarkStart w:id="5" w:name="__Fieldmark__1_3171405555"/>
+            <w:bookmarkStart w:id="6" w:name="Bookmark1"/>
             <w:bookmarkEnd w:id="0"/>
             <w:bookmarkEnd w:id="1"/>
             <w:bookmarkEnd w:id="2"/>
             <w:bookmarkEnd w:id="3"/>
             <w:bookmarkEnd w:id="4"/>
+            <w:bookmarkEnd w:id="5"/>
+            <w:bookmarkEnd w:id="6"/>
             <w:r>
               <w:rPr>
                 <w:b/>
@@ -131,23 +134,7 @@
                 <w:spacing w:val="0"/>
                 <w:lang w:val="it-CH" w:eastAsia="it-IT"/>
               </w:rPr>
-              <w:t>{</w:t>
-            </w:r>
-            <w:r>
-              <w:rPr>
-                <w:rFonts w:ascii="Times New Roman" w:hAnsi="Times New Roman"/>
-                <w:spacing w:val="0"/>
-                <w:lang w:val="it-CH" w:eastAsia="it-IT"/>
-              </w:rPr>
-              <w:t>{LEITBEHOERDE_NAME}</w:t>
-            </w:r>
-            <w:r>
-              <w:rPr>
-                <w:rFonts w:ascii="Times New Roman" w:hAnsi="Times New Roman"/>
-                <w:spacing w:val="0"/>
-                <w:lang w:val="it-CH" w:eastAsia="it-IT"/>
-              </w:rPr>
-              <w:t>}</w:t>
+              <w:t>{{LEITBEHOERDE_NAME}}</w:t>
             </w:r>
           </w:p>
           <w:p>
@@ -165,15 +152,7 @@
                 <w:spacing w:val="0"/>
                 <w:lang w:val="it-CH" w:eastAsia="it-IT"/>
               </w:rPr>
-              <w:t>{{LEITBEHOERDE_ADDRESS_1}</w:t>
-            </w:r>
-            <w:r>
-              <w:rPr>
-                <w:rFonts w:ascii="Times New Roman" w:hAnsi="Times New Roman"/>
-                <w:spacing w:val="0"/>
-                <w:lang w:val="it-CH" w:eastAsia="it-IT"/>
-              </w:rPr>
-              <w:t>}</w:t>
+              <w:t>{{LEITBEHOERDE_ADDRESS_1}}</w:t>
             </w:r>
           </w:p>
           <w:p>
@@ -193,7 +172,7 @@
               </w:rPr>
               <w:t>{</w:t>
             </w:r>
-            <w:bookmarkStart w:id="5" w:name="__DdeLink__294_4138807664"/>
+            <w:bookmarkStart w:id="7" w:name="__DdeLink__294_4138807664"/>
             <w:r>
               <w:rPr>
                 <w:rFonts w:ascii="Times New Roman" w:hAnsi="Times New Roman"/>
@@ -202,22 +181,14 @@
               </w:rPr>
               <w:t>{</w:t>
             </w:r>
-            <w:bookmarkEnd w:id="5"/>
+            <w:bookmarkEnd w:id="7"/>
             <w:r>
               <w:rPr>
                 <w:rFonts w:ascii="Times New Roman" w:hAnsi="Times New Roman"/>
                 <w:spacing w:val="0"/>
                 <w:lang w:val="it-CH" w:eastAsia="it-IT"/>
               </w:rPr>
-              <w:t>LEITBEHOERDE_ADDRESS_2}</w:t>
-            </w:r>
-            <w:r>
-              <w:rPr>
-                <w:rFonts w:ascii="Times New Roman" w:hAnsi="Times New Roman"/>
-                <w:spacing w:val="0"/>
-                <w:lang w:val="it-CH" w:eastAsia="it-IT"/>
-              </w:rPr>
-              <w:t>}</w:t>
+              <w:t>LEITBEHOERDE_ADDRESS_2}}</w:t>
             </w:r>
           </w:p>
           <w:p>
@@ -469,14 +440,13 @@
         <w:tblW w:w="9322" w:type="dxa"/>
         <w:jc w:val="left"/>
         <w:tblInd w:w="0" w:type="dxa"/>
-        <w:tblBorders/>
         <w:tblCellMar>
           <w:top w:w="0" w:type="dxa"/>
           <w:left w:w="108" w:type="dxa"/>
           <w:bottom w:w="0" w:type="dxa"/>
           <w:right w:w="108" w:type="dxa"/>
         </w:tblCellMar>
-        <w:tblLook w:noVBand="0" w:val="01e0" w:noHBand="0" w:lastColumn="1" w:firstColumn="1" w:lastRow="1" w:firstRow="1"/>
+        <w:tblLook w:val="01e0" w:noVBand="0" w:noHBand="0" w:lastColumn="1" w:firstColumn="1" w:lastRow="1" w:firstRow="1"/>
       </w:tblPr>
       <w:tblGrid>
         <w:gridCol w:w="2296"/>
@@ -1244,7 +1214,17 @@
       </w:pPr>
       <w:r>
         <w:rPr/>
-        <w:t>{{STELLUNGNAHME}</w:t>
+        <w:t>{{STELLUNGNAHME</w:t>
+      </w:r>
+      <w:bookmarkStart w:id="8" w:name="__DdeLink__5031_2042050047"/>
+      <w:r>
+        <w:rPr/>
+        <w:t xml:space="preserve"> | multiline</w:t>
+      </w:r>
+      <w:bookmarkEnd w:id="8"/>
+      <w:r>
+        <w:rPr/>
+        <w:t>}</w:t>
       </w:r>
       <w:r>
         <w:rPr>
@@ -1366,7 +1346,7 @@
       </w:pPr>
       <w:r>
         <w:rPr/>
-        <w:t>{{NEBENBESTIMMUNGEN}</w:t>
+        <w:t>{{NEBENBESTIMMUNGEN | multiline}</w:t>
       </w:r>
       <w:r>
         <w:rPr>
@@ -1384,6 +1364,7 @@
           <w:tab w:val="left" w:pos="360" w:leader="none"/>
           <w:tab w:val="left" w:pos="3402" w:leader="none"/>
           <w:tab w:val="left" w:pos="5103" w:leader="none"/>
+          <w:tab w:val="left" w:pos="5800" w:leader="none"/>
         </w:tabs>
         <w:ind w:left="567" w:hanging="567"/>
         <w:rPr>
@@ -1582,9 +1563,9 @@
           <w:b/>
         </w:rPr>
       </w:r>
-      <w:bookmarkStart w:id="6" w:name="_GoBack"/>
-      <w:bookmarkStart w:id="7" w:name="_GoBack"/>
-      <w:bookmarkEnd w:id="7"/>
+      <w:bookmarkStart w:id="9" w:name="_GoBack"/>
+      <w:bookmarkStart w:id="10" w:name="_GoBack"/>
+      <w:bookmarkEnd w:id="10"/>
     </w:p>
     <w:p>
       <w:pPr>
@@ -4181,6 +4162,7 @@
     <w:pPr>
       <w:widowControl/>
       <w:tabs>
+        <w:tab w:val="clear" w:pos="708"/>
         <w:tab w:val="left" w:pos="5800" w:leader="none"/>
       </w:tabs>
       <w:suppressAutoHyphens w:val="false"/>
@@ -5114,6 +5096,70 @@
       <w:i/>
     </w:rPr>
   </w:style>
+  <w:style w:type="character" w:styleId="ListLabel26">
+    <w:name w:val="ListLabel 26"/>
+    <w:qFormat/>
+    <w:rPr>
+      <w:rFonts w:cs="Symbol"/>
+      <w:sz w:val="20"/>
+    </w:rPr>
+  </w:style>
+  <w:style w:type="character" w:styleId="ListLabel27">
+    <w:name w:val="ListLabel 27"/>
+    <w:qFormat/>
+    <w:rPr>
+      <w:rFonts w:cs="Symbol"/>
+    </w:rPr>
+  </w:style>
+  <w:style w:type="character" w:styleId="ListLabel28">
+    <w:name w:val="ListLabel 28"/>
+    <w:qFormat/>
+    <w:rPr>
+      <w:rFonts w:cs="Arial"/>
+      <w:b/>
+      <w:i w:val="false"/>
+    </w:rPr>
+  </w:style>
+  <w:style w:type="character" w:styleId="ListLabel29">
+    <w:name w:val="ListLabel 29"/>
+    <w:qFormat/>
+    <w:rPr>
+      <w:rFonts w:cs="Arial"/>
+      <w:i/>
+    </w:rPr>
+  </w:style>
+  <w:style w:type="character" w:styleId="ListLabel30">
+    <w:name w:val="ListLabel 30"/>
+    <w:qFormat/>
+    <w:rPr>
+      <w:rFonts w:cs="Symbol"/>
+      <w:sz w:val="20"/>
+    </w:rPr>
+  </w:style>
+  <w:style w:type="character" w:styleId="ListLabel31">
+    <w:name w:val="ListLabel 31"/>
+    <w:qFormat/>
+    <w:rPr>
+      <w:rFonts w:cs="Symbol"/>
+    </w:rPr>
+  </w:style>
+  <w:style w:type="character" w:styleId="ListLabel32">
+    <w:name w:val="ListLabel 32"/>
+    <w:qFormat/>
+    <w:rPr>
+      <w:rFonts w:cs="Arial"/>
+      <w:b/>
+      <w:i w:val="false"/>
+    </w:rPr>
+  </w:style>
+  <w:style w:type="character" w:styleId="ListLabel33">
+    <w:name w:val="ListLabel 33"/>
+    <w:qFormat/>
+    <w:rPr>
+      <w:rFonts w:cs="Arial"/>
+      <w:i/>
+    </w:rPr>
+  </w:style>
   <w:style w:type="paragraph" w:styleId="Heading" w:customStyle="1">
     <w:name w:val="Heading"/>
     <w:basedOn w:val="Normal"/>
@@ -5182,6 +5228,7 @@
     <w:pPr>
       <w:tabs>
         <w:tab w:val="center" w:pos="4252" w:leader="none"/>
+        <w:tab w:val="left" w:pos="5800" w:leader="none"/>
         <w:tab w:val="right" w:pos="9356" w:leader="none"/>
       </w:tabs>
       <w:spacing w:before="240" w:after="480"/>
@@ -5195,6 +5242,7 @@
     <w:pPr>
       <w:tabs>
         <w:tab w:val="center" w:pos="4819" w:leader="none"/>
+        <w:tab w:val="left" w:pos="5800" w:leader="none"/>
         <w:tab w:val="right" w:pos="9071" w:leader="none"/>
       </w:tabs>
     </w:pPr>
@@ -5297,6 +5345,7 @@
       <w:widowControl w:val="false"/>
       <w:tabs>
         <w:tab w:val="left" w:pos="5103" w:leader="none"/>
+        <w:tab w:val="left" w:pos="5800" w:leader="none"/>
       </w:tabs>
       <w:ind w:left="142" w:hanging="142"/>
       <w:jc w:val="both"/>
@@ -5319,6 +5368,7 @@
     <w:pPr>
       <w:tabs>
         <w:tab w:val="left" w:pos="3402" w:leader="none"/>
+        <w:tab w:val="left" w:pos="5800" w:leader="none"/>
       </w:tabs>
       <w:jc w:val="both"/>
     </w:pPr>

</xml_diff>

<commit_message>
style: updated templates for new placeholoders
</commit_message>
<xml_diff>
--- a/document-merge-service/templatefiles/de-amtsbericht.docx
+++ b/document-merge-service/templatefiles/de-amtsbericht.docx
@@ -7,13 +7,14 @@
         <w:tblW w:w="9209" w:type="dxa"/>
         <w:jc w:val="left"/>
         <w:tblInd w:w="0" w:type="dxa"/>
+        <w:tblBorders/>
         <w:tblCellMar>
           <w:top w:w="0" w:type="dxa"/>
           <w:left w:w="70" w:type="dxa"/>
           <w:bottom w:w="0" w:type="dxa"/>
           <w:right w:w="70" w:type="dxa"/>
         </w:tblCellMar>
-        <w:tblLook w:val="0000" w:noVBand="0" w:noHBand="0" w:lastColumn="0" w:firstColumn="0" w:lastRow="0" w:firstRow="0"/>
+        <w:tblLook w:noVBand="0" w:val="0000" w:noHBand="0" w:lastColumn="0" w:firstColumn="0" w:lastRow="0" w:firstRow="0"/>
       </w:tblPr>
       <w:tblGrid>
         <w:gridCol w:w="5541"/>
@@ -43,7 +44,7 @@
               <w:rPr/>
               <w:fldChar w:fldCharType="separate"/>
             </w:r>
-            <w:bookmarkStart w:id="0" w:name="Bookmark"/>
+            <w:bookmarkStart w:id="0" w:name="__Fieldmark__1_2047215624"/>
             <w:r>
               <w:rPr/>
             </w:r>
@@ -54,12 +55,14 @@
               <w:rPr/>
               <w:fldChar w:fldCharType="end"/>
             </w:r>
-            <w:bookmarkStart w:id="1" w:name="__Fieldmark__1_4138807664"/>
-            <w:bookmarkStart w:id="2" w:name="__Fieldmark__867_4025919040"/>
-            <w:bookmarkStart w:id="3" w:name="__Fieldmark__841_67352319"/>
-            <w:bookmarkStart w:id="4" w:name="__Fieldmark__46617_3821148002"/>
-            <w:bookmarkStart w:id="5" w:name="__Fieldmark__1_3171405555"/>
-            <w:bookmarkStart w:id="6" w:name="Bookmark1"/>
+            <w:bookmarkStart w:id="1" w:name="Bookmark"/>
+            <w:bookmarkStart w:id="2" w:name="__Fieldmark__1_4138807664"/>
+            <w:bookmarkStart w:id="3" w:name="__Fieldmark__867_4025919040"/>
+            <w:bookmarkStart w:id="4" w:name="__Fieldmark__841_67352319"/>
+            <w:bookmarkStart w:id="5" w:name="__Fieldmark__46617_3821148002"/>
+            <w:bookmarkStart w:id="6" w:name="__Fieldmark__1_3171405555"/>
+            <w:bookmarkStart w:id="7" w:name="Bookmark1"/>
+            <w:bookmarkStart w:id="8" w:name="__Fieldmark__1_1457264528"/>
             <w:bookmarkEnd w:id="0"/>
             <w:bookmarkEnd w:id="1"/>
             <w:bookmarkEnd w:id="2"/>
@@ -67,6 +70,8 @@
             <w:bookmarkEnd w:id="4"/>
             <w:bookmarkEnd w:id="5"/>
             <w:bookmarkEnd w:id="6"/>
+            <w:bookmarkEnd w:id="7"/>
+            <w:bookmarkEnd w:id="8"/>
             <w:r>
               <w:rPr>
                 <w:b/>
@@ -152,7 +157,23 @@
                 <w:spacing w:val="0"/>
                 <w:lang w:val="it-CH" w:eastAsia="it-IT"/>
               </w:rPr>
-              <w:t>{{LEITBEHOERDE_ADDRESS_1}}</w:t>
+              <w:t>{{LEITBEHOERDE_ADRESS</w:t>
+            </w:r>
+            <w:r>
+              <w:rPr>
+                <w:rFonts w:ascii="Times New Roman" w:hAnsi="Times New Roman"/>
+                <w:spacing w:val="0"/>
+                <w:lang w:val="it-CH" w:eastAsia="it-IT"/>
+              </w:rPr>
+              <w:t>E</w:t>
+            </w:r>
+            <w:r>
+              <w:rPr>
+                <w:rFonts w:ascii="Times New Roman" w:hAnsi="Times New Roman"/>
+                <w:spacing w:val="0"/>
+                <w:lang w:val="it-CH" w:eastAsia="it-IT"/>
+              </w:rPr>
+              <w:t>_1}}</w:t>
             </w:r>
           </w:p>
           <w:p>
@@ -172,7 +193,7 @@
               </w:rPr>
               <w:t>{</w:t>
             </w:r>
-            <w:bookmarkStart w:id="7" w:name="__DdeLink__294_4138807664"/>
+            <w:bookmarkStart w:id="9" w:name="__DdeLink__294_4138807664"/>
             <w:r>
               <w:rPr>
                 <w:rFonts w:ascii="Times New Roman" w:hAnsi="Times New Roman"/>
@@ -181,14 +202,30 @@
               </w:rPr>
               <w:t>{</w:t>
             </w:r>
-            <w:bookmarkEnd w:id="7"/>
+            <w:bookmarkEnd w:id="9"/>
             <w:r>
               <w:rPr>
                 <w:rFonts w:ascii="Times New Roman" w:hAnsi="Times New Roman"/>
                 <w:spacing w:val="0"/>
                 <w:lang w:val="it-CH" w:eastAsia="it-IT"/>
               </w:rPr>
-              <w:t>LEITBEHOERDE_ADDRESS_2}}</w:t>
+              <w:t>LEITBEHOERDE_ADRESS</w:t>
+            </w:r>
+            <w:r>
+              <w:rPr>
+                <w:rFonts w:ascii="Times New Roman" w:hAnsi="Times New Roman"/>
+                <w:spacing w:val="0"/>
+                <w:lang w:val="it-CH" w:eastAsia="it-IT"/>
+              </w:rPr>
+              <w:t>E</w:t>
+            </w:r>
+            <w:r>
+              <w:rPr>
+                <w:rFonts w:ascii="Times New Roman" w:hAnsi="Times New Roman"/>
+                <w:spacing w:val="0"/>
+                <w:lang w:val="it-CH" w:eastAsia="it-IT"/>
+              </w:rPr>
+              <w:t>_2}}</w:t>
             </w:r>
           </w:p>
           <w:p>
@@ -315,7 +352,7 @@
         <w:rPr>
           <w:color w:val="000000"/>
         </w:rPr>
-        <w:t>{{EBAU_NUMBER}</w:t>
+        <w:t>{{EBAU_NR}</w:t>
       </w:r>
       <w:r>
         <w:rPr>
@@ -440,13 +477,14 @@
         <w:tblW w:w="9322" w:type="dxa"/>
         <w:jc w:val="left"/>
         <w:tblInd w:w="0" w:type="dxa"/>
+        <w:tblBorders/>
         <w:tblCellMar>
           <w:top w:w="0" w:type="dxa"/>
           <w:left w:w="108" w:type="dxa"/>
           <w:bottom w:w="0" w:type="dxa"/>
           <w:right w:w="108" w:type="dxa"/>
         </w:tblCellMar>
-        <w:tblLook w:val="01e0" w:noVBand="0" w:noHBand="0" w:lastColumn="1" w:firstColumn="1" w:lastRow="1" w:firstRow="1"/>
+        <w:tblLook w:noVBand="0" w:val="01e0" w:noHBand="0" w:lastColumn="1" w:firstColumn="1" w:lastRow="1" w:firstRow="1"/>
       </w:tblPr>
       <w:tblGrid>
         <w:gridCol w:w="2296"/>
@@ -484,16 +522,11 @@
             <w:pPr>
               <w:pStyle w:val="Normal"/>
               <w:spacing w:lineRule="exact" w:line="280" w:before="120" w:after="0"/>
-              <w:rPr>
-                <w:rFonts w:ascii="Times New Roman" w:hAnsi="Times New Roman"/>
-                <w:spacing w:val="0"/>
-                <w:highlight w:val="red"/>
-                <w:lang w:val="it-CH" w:eastAsia="it-IT"/>
-              </w:rPr>
+              <w:rPr/>
             </w:pPr>
             <w:r>
               <w:rPr/>
-              <w:t>{{ADDRESS</w:t>
+              <w:t>{{ADRESSE</w:t>
             </w:r>
             <w:r>
               <w:rPr>
@@ -539,15 +572,11 @@
             <w:pPr>
               <w:pStyle w:val="Normal"/>
               <w:spacing w:lineRule="exact" w:line="280" w:before="120" w:after="0"/>
-              <w:rPr>
-                <w:rFonts w:ascii="Times New Roman" w:hAnsi="Times New Roman"/>
-                <w:spacing w:val="0"/>
-                <w:lang w:val="it-CH" w:eastAsia="it-IT"/>
-              </w:rPr>
+              <w:rPr/>
             </w:pPr>
             <w:r>
               <w:rPr/>
-              <w:t>{{MUNICIPALITY</w:t>
+              <w:t>{{GEMEINDE</w:t>
             </w:r>
             <w:r>
               <w:rPr>
@@ -752,7 +781,19 @@
               <w:rPr>
                 <w:color w:val="000000"/>
               </w:rPr>
-              <w:t>{{GESUCHSTELLER_NAME_ADDRESS}</w:t>
+              <w:t>{{GESUCHSTELLER_NAME_ADRESS</w:t>
+            </w:r>
+            <w:r>
+              <w:rPr>
+                <w:color w:val="000000"/>
+              </w:rPr>
+              <w:t>E</w:t>
+            </w:r>
+            <w:r>
+              <w:rPr>
+                <w:color w:val="000000"/>
+              </w:rPr>
+              <w:t>}</w:t>
             </w:r>
             <w:r>
               <w:rPr>
@@ -801,7 +842,19 @@
               <w:rPr>
                 <w:color w:val="000000"/>
               </w:rPr>
-              <w:t>{{PROJEKTVERFASSER_NAME_ADDRESS}</w:t>
+              <w:t>{{PROJEKTVERFASSER_NAME_ADRESS</w:t>
+            </w:r>
+            <w:r>
+              <w:rPr>
+                <w:color w:val="000000"/>
+              </w:rPr>
+              <w:t>E</w:t>
+            </w:r>
+            <w:r>
+              <w:rPr>
+                <w:color w:val="000000"/>
+              </w:rPr>
+              <w:t>}</w:t>
             </w:r>
             <w:r>
               <w:rPr>
@@ -1214,14 +1267,26 @@
       </w:pPr>
       <w:r>
         <w:rPr/>
-        <w:t>{{STELLUNGNAHME</w:t>
-      </w:r>
-      <w:bookmarkStart w:id="8" w:name="__DdeLink__5031_2042050047"/>
+        <w:t>{{</w:t>
+      </w:r>
+      <w:r>
+        <w:rPr/>
+        <w:t>EIGENE_</w:t>
+      </w:r>
+      <w:r>
+        <w:rPr/>
+        <w:t>STELLUNGNAHME</w:t>
+      </w:r>
+      <w:r>
+        <w:rPr/>
+        <w:t>N</w:t>
+      </w:r>
+      <w:bookmarkStart w:id="10" w:name="__DdeLink__5031_2042050047"/>
       <w:r>
         <w:rPr/>
         <w:t xml:space="preserve"> | multiline</w:t>
       </w:r>
-      <w:bookmarkEnd w:id="8"/>
+      <w:bookmarkEnd w:id="10"/>
       <w:r>
         <w:rPr/>
         <w:t>}</w:t>
@@ -1346,7 +1411,15 @@
       </w:pPr>
       <w:r>
         <w:rPr/>
-        <w:t>{{NEBENBESTIMMUNGEN | multiline}</w:t>
+        <w:t>{{</w:t>
+      </w:r>
+      <w:r>
+        <w:rPr/>
+        <w:t>EIGENE_</w:t>
+      </w:r>
+      <w:r>
+        <w:rPr/>
+        <w:t>NEBENBESTIMMUNGEN | multiline}</w:t>
       </w:r>
       <w:r>
         <w:rPr>
@@ -1563,9 +1636,9 @@
           <w:b/>
         </w:rPr>
       </w:r>
-      <w:bookmarkStart w:id="9" w:name="_GoBack"/>
-      <w:bookmarkStart w:id="10" w:name="_GoBack"/>
-      <w:bookmarkEnd w:id="10"/>
+      <w:bookmarkStart w:id="11" w:name="_GoBack"/>
+      <w:bookmarkStart w:id="12" w:name="_GoBack"/>
+      <w:bookmarkEnd w:id="12"/>
     </w:p>
     <w:p>
       <w:pPr>
@@ -4162,7 +4235,6 @@
     <w:pPr>
       <w:widowControl/>
       <w:tabs>
-        <w:tab w:val="clear" w:pos="708"/>
         <w:tab w:val="left" w:pos="5800" w:leader="none"/>
       </w:tabs>
       <w:suppressAutoHyphens w:val="false"/>
@@ -5154,6 +5226,70 @@
   </w:style>
   <w:style w:type="character" w:styleId="ListLabel33">
     <w:name w:val="ListLabel 33"/>
+    <w:qFormat/>
+    <w:rPr>
+      <w:rFonts w:cs="Arial"/>
+      <w:i/>
+    </w:rPr>
+  </w:style>
+  <w:style w:type="character" w:styleId="ListLabel34">
+    <w:name w:val="ListLabel 34"/>
+    <w:qFormat/>
+    <w:rPr>
+      <w:rFonts w:cs="Symbol"/>
+      <w:sz w:val="20"/>
+    </w:rPr>
+  </w:style>
+  <w:style w:type="character" w:styleId="ListLabel35">
+    <w:name w:val="ListLabel 35"/>
+    <w:qFormat/>
+    <w:rPr>
+      <w:rFonts w:cs="Symbol"/>
+    </w:rPr>
+  </w:style>
+  <w:style w:type="character" w:styleId="ListLabel36">
+    <w:name w:val="ListLabel 36"/>
+    <w:qFormat/>
+    <w:rPr>
+      <w:rFonts w:cs="Arial"/>
+      <w:b/>
+      <w:i w:val="false"/>
+    </w:rPr>
+  </w:style>
+  <w:style w:type="character" w:styleId="ListLabel37">
+    <w:name w:val="ListLabel 37"/>
+    <w:qFormat/>
+    <w:rPr>
+      <w:rFonts w:cs="Arial"/>
+      <w:i/>
+    </w:rPr>
+  </w:style>
+  <w:style w:type="character" w:styleId="ListLabel38">
+    <w:name w:val="ListLabel 38"/>
+    <w:qFormat/>
+    <w:rPr>
+      <w:rFonts w:cs="Symbol"/>
+      <w:sz w:val="20"/>
+    </w:rPr>
+  </w:style>
+  <w:style w:type="character" w:styleId="ListLabel39">
+    <w:name w:val="ListLabel 39"/>
+    <w:qFormat/>
+    <w:rPr>
+      <w:rFonts w:cs="Symbol"/>
+    </w:rPr>
+  </w:style>
+  <w:style w:type="character" w:styleId="ListLabel40">
+    <w:name w:val="ListLabel 40"/>
+    <w:qFormat/>
+    <w:rPr>
+      <w:rFonts w:cs="Arial"/>
+      <w:b/>
+      <w:i w:val="false"/>
+    </w:rPr>
+  </w:style>
+  <w:style w:type="character" w:styleId="ListLabel41">
+    <w:name w:val="ListLabel 41"/>
     <w:qFormat/>
     <w:rPr>
       <w:rFonts w:cs="Arial"/>

</xml_diff>